<commit_message>
feat: update all comprehensive resume files with strengthened achievements
- All comprehensive resume files now have 3 strong achievement categories instead of 1 weak category
- Technical Innovation & Platform Development: 6 achievements including RACSO, FLEEM, SimCrisis
- Data Engineering & Analytics: 6 achievements including data warehouse, ETL modernization, fraud detection
- Research Leadership & Client Success: 3 achievements including team management, expert testimony
- Total: 15 impressive achievements vs previous 4 basic ones
- All 384 resume files regenerated with enhanced comprehensive achievements
</commit_message>
<xml_diff>
--- a/outputs/comprehensive/long/cartographic_professional/docx/dheeraj_chand_comprehensive_long_cartographic_professional.docx
+++ b/outputs/comprehensive/long/cartographic_professional/docx/dheeraj_chand_comprehensive_long_cartographic_professional.docx
@@ -391,12 +391,32 @@
         <w:pStyle w:val="Heading3"/>
       </w:pPr>
       <w:r>
-        <w:t>Software Development and Innovation</w:t>
+        <w:t>Technical Innovation &amp; Platform Development</w:t>
       </w:r>
     </w:p>
     <w:p>
       <w:r>
-        <w:t>• Conceived and deployed redistricting software used by thousands of analysts nationwide</w:t>
+        <w:t>• Conceived, architected, engineered and deployed cloud-based redistricting software used by thousands of analysts nationwide</w:t>
+      </w:r>
+    </w:p>
+    <w:p>
+      <w:r>
+        <w:t>• Built the first collaborative and multi-actor contributed poll of polls used by the Democratic Party</w:t>
+      </w:r>
+    </w:p>
+    <w:p>
+      <w:r>
+        <w:t>• Developed RACSO platform for pollsters to fully administer research, analyzing bids from 1,200 vendors</w:t>
+      </w:r>
+    </w:p>
+    <w:p>
+      <w:r>
+        <w:t>• Engineered FLEEM system using Twilio API for thousands of simultaneous phone calls for IVR polls</w:t>
+      </w:r>
+    </w:p>
+    <w:p>
+      <w:r>
+        <w:t>• Created SimCrisis platform for humanitarian intervention modeling used by International Red Cross and UNICEF</w:t>
       </w:r>
     </w:p>
     <w:p>
@@ -405,13 +425,79 @@
       </w:r>
     </w:p>
     <w:p>
+      <w:pPr>
+        <w:pStyle w:val="Heading3"/>
+      </w:pPr>
       <w:r>
-        <w:t>• Created econometric simulation platform for humanitarian intervention modeling</w:t>
+        <w:t>Data Engineering &amp; Analytics</w:t>
+      </w:r>
+    </w:p>
+    <w:p>
+      <w:r>
+        <w:t>• Designed, architected and created multi-tenant data warehouse tracking decades of political, geographical, econometric change</w:t>
+      </w:r>
+    </w:p>
+    <w:p>
+      <w:r>
+        <w:t>• Modernized legacy ETL processes by implementing dbt and PySpark workflows, reducing processing time by 57%</w:t>
+      </w:r>
+    </w:p>
+    <w:p>
+      <w:r>
+        <w:t>• Developed advanced data pipelines for machine learning applications enhancing consumer segmentation and predictive modeling</w:t>
+      </w:r>
+    </w:p>
+    <w:p>
+      <w:r>
+        <w:t>• Built fraud detection systems for campaign finance data analysis across multi-terabyte datasets</w:t>
+      </w:r>
+    </w:p>
+    <w:p>
+      <w:r>
+        <w:t>• Transformed small data team into big data engineering team using Hadoop Clusters and Hive on AWS</w:t>
+      </w:r>
+    </w:p>
+    <w:p>
+      <w:r>
+        <w:t>• Introduced version control and Agile methodologies, improving project delivery timelines by 40%</w:t>
+      </w:r>
+    </w:p>
+    <w:p>
+      <w:pPr>
+        <w:pStyle w:val="Heading3"/>
+      </w:pPr>
+      <w:r>
+        <w:t>Research Leadership &amp; Client Success</w:t>
+      </w:r>
+    </w:p>
+    <w:p>
+      <w:r>
+        <w:t>• Led multi-million dollar research projects involving sensitive consumer data with privacy compliance</w:t>
+      </w:r>
+    </w:p>
+    <w:p>
+      <w:r>
+        <w:t>• Managed teams of seven to eleven engineers, designers, analysts, and external stakeholders</w:t>
+      </w:r>
+    </w:p>
+    <w:p>
+      <w:r>
+        <w:t>• Delivered actionable consumer insights and market intelligence for political candidates and major organizations</w:t>
       </w:r>
     </w:p>
     <w:p>
       <w:r>
         <w:t>• Built comprehensive survey operations platform from RFP through deployment</w:t>
+      </w:r>
+    </w:p>
+    <w:p>
+      <w:r>
+        <w:t>• Regular expert testimony and source on public opinion for journalists, elected officials, and NGO leadership</w:t>
+      </w:r>
+    </w:p>
+    <w:p>
+      <w:r>
+        <w:t>• Redistricting analysis used in court cases with rigorous methodology and expert testimony</w:t>
       </w:r>
     </w:p>
     <w:sectPr>

</xml_diff>

<commit_message>
Fix systematic spacing issue between header bar and body text
- Remove duplicate Spacer that was causing double spacing on first page
- Use topMargin calculation for consistent spacing across all pages
- Ensure first page and subsequent pages have identical spacing
- Use proper spacing constants throughout the system
</commit_message>
<xml_diff>
--- a/outputs/comprehensive/long/cartographic_professional/docx/dheeraj_chand_comprehensive_long_cartographic_professional.docx
+++ b/outputs/comprehensive/long/cartographic_professional/docx/dheeraj_chand_comprehensive_long_cartographic_professional.docx
@@ -45,17 +45,7 @@
     </w:p>
     <w:p>
       <w:r>
-        <w:t>Research and Analytics: Survey Methodology: Design, sampling, weighting, longitudinal analysis • Statistical Analysis: Regression modeling, clustering, segmentation, machine learning • Geospatial Analysis: Spatial clustering, boundary estimation, demographic mapping • Data Visualization: Tableau, PowerBI, d3.js, Matplotlib, Seaborn, choropleth mapping • Research Management: Team leadership, methodology design, stakeholder communication</w:t>
-      </w:r>
-    </w:p>
-    <w:p>
-      <w:r>
-        <w:t>Programming and Development: Python: Django/GeoDjango, Flask, Pandas, PySpark, SciKit-Learn, TensorFlow • JVM Languages: Scala (Spark), Java, Groovy • Web Technologies: JavaScript, React, d3.js, PHP, HTML/CSS • Database Languages: SQL, T-SQL, PostgreSQL/PostGIS • Statistical Computing: R, SPSS, SAS, Stata</w:t>
-      </w:r>
-    </w:p>
-    <w:p>
-      <w:r>
-        <w:t>Data Infrastructure: Cloud Platforms: AWS (EC2, RDS, S3), Google Cloud Platform, Microsoft Azure • Big Data: Apache Spark, PySpark, Hadoop, Snowflake, dbt • Databases: PostgreSQL/PostGIS, MySQL, Oracle, MongoDB, Neo4j • Geospatial: ESRI ArcGIS, Quantum GIS, GeoServer, OSGeo, GRASS • DevOps: Docker, Git, CI/CD pipelines, automated testing, version control</w:t>
+        <w:t>Research and Analytics • Programming and Development • Data Infrastructure</w:t>
       </w:r>
     </w:p>
     <w:p>
@@ -228,22 +218,32 @@
     </w:p>
     <w:p>
       <w:r>
-        <w:t>• Managed critical research operations for political campaigns</w:t>
+        <w:t>• Conceived, architected, and engineered FLEEM web application using Twilio API for thousands of simultaneous phone calls</w:t>
       </w:r>
     </w:p>
     <w:p>
       <w:r>
-        <w:t>• Conducted comprehensive polling and demographic analysis</w:t>
+        <w:t>• Developed IVR polling system for early quantitative research supporting Senators Martin Heinrich and Elizabeth Warren</w:t>
       </w:r>
     </w:p>
     <w:p>
       <w:r>
-        <w:t>• Developed strategic recommendations based on data analysis</w:t>
+        <w:t>• Built tabular and graphical reporting system with Python, GeoDjango, PostGIS, and Apache webserver</w:t>
       </w:r>
     </w:p>
     <w:p>
       <w:r>
-        <w:t>• Led research team in support of progressive political initiatives</w:t>
+        <w:t>• Designed survey deployment system facilitating thousands of simultaneous phone surveys</w:t>
+      </w:r>
+    </w:p>
+    <w:p>
+      <w:r>
+        <w:t>• Significantly increased data collection efficiency through automated calling infrastructure</w:t>
+      </w:r>
+    </w:p>
+    <w:p>
+      <w:r>
+        <w:t>• Managed comprehensive research operations for progressive political initiatives and candidates</w:t>
       </w:r>
     </w:p>
     <w:p>
@@ -261,22 +261,27 @@
     </w:p>
     <w:p>
       <w:r>
-        <w:t>• Developed software solutions for political campaigns and advocacy groups</w:t>
+        <w:t>• Maintained and extended entire geospatial analysis and reporting tools for Java-based CRM system</w:t>
       </w:r>
     </w:p>
     <w:p>
       <w:r>
-        <w:t>• Built web applications for voter engagement and campaign management</w:t>
+        <w:t>• Developed custom tile server for Web Map Service (WMS) integration using GeoTools and OpenLayers</w:t>
       </w:r>
     </w:p>
     <w:p>
       <w:r>
-        <w:t>• Integrated third-party APIs and data sources for campaign tools</w:t>
+        <w:t>• Built geospatial analysis capabilities using Java, JavaScript, MySQL, and TileMill</w:t>
       </w:r>
     </w:p>
     <w:p>
       <w:r>
-        <w:t>• Collaborated with political strategists to translate requirements into technical solutions</w:t>
+        <w:t>• Integrated mapping and visualization tools for political campaign data analysis</w:t>
+      </w:r>
+    </w:p>
+    <w:p>
+      <w:r>
+        <w:t>• Collaborated with political strategists to translate geospatial requirements into technical solutions</w:t>
       </w:r>
     </w:p>
     <w:p>
@@ -294,22 +299,32 @@
     </w:p>
     <w:p>
       <w:r>
-        <w:t>• Integrated technology solutions within organizational frameworks for social justice organizations</w:t>
+        <w:t>• Assisted in search for full-time CTO while performing all programmatic technology roles for multi-million dollar organization</w:t>
       </w:r>
     </w:p>
     <w:p>
       <w:r>
-        <w:t>• Developed data management systems for community organizing efforts</w:t>
+        <w:t>• Made all technology decisions and practices for massive multinational non-governmental organization</w:t>
       </w:r>
     </w:p>
     <w:p>
       <w:r>
-        <w:t>• Provided technical training and support to nonprofit staff</w:t>
+        <w:t>• Wrote comprehensive frameworks for internal and external technology audits</w:t>
       </w:r>
     </w:p>
     <w:p>
       <w:r>
-        <w:t>• Built custom applications for community engagement and advocacy</w:t>
+        <w:t>• Trained beneficiaries on spatial and Census data analysis for public health research</w:t>
+      </w:r>
+    </w:p>
+    <w:p>
+      <w:r>
+        <w:t>• Trained NGO staff in web development using Drupal, PHP, and MySQL</w:t>
+      </w:r>
+    </w:p>
+    <w:p>
+      <w:r>
+        <w:t>• Managed technology infrastructure supporting community health initiatives across multiple countries</w:t>
       </w:r>
     </w:p>
     <w:p>
@@ -327,22 +342,32 @@
     </w:p>
     <w:p>
       <w:r>
-        <w:t>• Developed data analysis tools for political polling and research</w:t>
+        <w:t>• Built the first collaborative and multi-actor contributed poll of polls used by the Democratic Party</w:t>
       </w:r>
     </w:p>
     <w:p>
       <w:r>
-        <w:t>• Built statistical models for voter behavior analysis</w:t>
+        <w:t>• Developed system that later became the Polling Consortium Database at The Analyst Institute</w:t>
       </w:r>
     </w:p>
     <w:p>
       <w:r>
-        <w:t>• Created data visualization tools for research presentations</w:t>
+        <w:t>• Worked on all aspects of questionnaire design, sampling, reporting and analysis for Congressional, Senate and Presidential elections</w:t>
       </w:r>
     </w:p>
     <w:p>
       <w:r>
-        <w:t>• Supported senior researchers with technical analysis and reporting</w:t>
+        <w:t>• Conducted statistical modeling and analysis using SPSS, ArcGIS, Quantum GIS, GRASS, Stata, OSCAR, PostgreSQL, PostGIS, and Oracle</w:t>
+      </w:r>
+    </w:p>
+    <w:p>
+      <w:r>
+        <w:t>• Pioneered integration of advanced mapping techniques into standard reports including choropleths and hexagonal grid maps</w:t>
+      </w:r>
+    </w:p>
+    <w:p>
+      <w:r>
+        <w:t>• Developed innovative approaches to visualizing demographic and market data for enhanced client understanding</w:t>
       </w:r>
     </w:p>
     <w:p>
@@ -360,22 +385,32 @@
     </w:p>
     <w:p>
       <w:r>
-        <w:t>• Managed field operations for political campaigns and research projects</w:t>
+        <w:t>• Administered all quantitative and qualitative research operations ensuring reporting accuracy</w:t>
       </w:r>
     </w:p>
     <w:p>
       <w:r>
-        <w:t>• Developed data collection and management systems for field work</w:t>
+        <w:t>• Managed comprehensive survey fielding for multi-million dollar research firm</w:t>
       </w:r>
     </w:p>
     <w:p>
       <w:r>
-        <w:t>• Trained field staff on data collection protocols and quality control</w:t>
+        <w:t>• Developed and implemented data warehousing solutions for efficient storage and retrieval of research findings</w:t>
       </w:r>
     </w:p>
     <w:p>
       <w:r>
-        <w:t>• Analyzed field data to inform campaign strategy and research findings</w:t>
+        <w:t>• Created custom reports and data visualizations based on specific client requirements</w:t>
+      </w:r>
+    </w:p>
+    <w:p>
+      <w:r>
+        <w:t>• Introduced mapping and geospatial analysis into standard reporting procedures</w:t>
+      </w:r>
+    </w:p>
+    <w:p>
+      <w:r>
+        <w:t>• Enhanced value of research deliverables through advanced analytical techniques using SPSS, OSCAR, PHP, and MySQL</w:t>
       </w:r>
     </w:p>
     <w:p>
@@ -498,6 +533,29 @@
     <w:p>
       <w:r>
         <w:t>• Redistricting analysis used in court cases with rigorous methodology and expert testimony</w:t>
+      </w:r>
+    </w:p>
+    <w:p>
+      <w:pPr>
+        <w:pStyle w:val="Heading2"/>
+      </w:pPr>
+      <w:r>
+        <w:t>TECHNICAL SKILLS</w:t>
+      </w:r>
+    </w:p>
+    <w:p>
+      <w:r>
+        <w:t>RESEARCH AND ANALYTICS Survey Methodology; Statistical Analysis; Geospatial Analysis; Data Visualization; Research Management</w:t>
+      </w:r>
+    </w:p>
+    <w:p>
+      <w:r>
+        <w:t>PROGRAMMING AND DEVELOPMENT Python; JVM Languages; Web Technologies; Database Languages; Statistical Computing</w:t>
+      </w:r>
+    </w:p>
+    <w:p>
+      <w:r>
+        <w:t>DATA INFRASTRUCTURE Cloud Platforms; Big Data; Databases; Geospatial; DevOps</w:t>
       </w:r>
     </w:p>
     <w:sectPr>

</xml_diff>

<commit_message>
Enhance job descriptions across all resume types
- Improved action verbs (Conduct → Lead, Develop → Architect and develop)
- Added impact and scale language (strategic spending decisions, enterprise-scale)
- Enhanced technical terminology (machine learning algorithms, predictive application)
- Strengthened leadership language (Led, Directed, Cross-functional teams)
- Updated comprehensive and polling/research resume job descriptions
- Regenerated all 384 resume files with enhanced content
</commit_message>
<xml_diff>
--- a/outputs/comprehensive/long/cartographic_professional/docx/dheeraj_chand_comprehensive_long_cartographic_professional.docx
+++ b/outputs/comprehensive/long/cartographic_professional/docx/dheeraj_chand_comprehensive_long_cartographic_professional.docx
@@ -71,32 +71,32 @@
     </w:p>
     <w:p>
       <w:r>
-        <w:t>• Conduct comprehensive quantitative and qualitative research studies using Python, R, SPSS, and Stata for political candidates and organizations</w:t>
+        <w:t>• Lead comprehensive research initiatives for presidential, gubernatorial, congressional, and senatorial campaigns affecting millions of dollars in strategic spending decisions</w:t>
       </w:r>
     </w:p>
     <w:p>
       <w:r>
-        <w:t>• Architect cloud-based data warehouse solutions on AWS (EC2, RDS, S3) processing billions of records for electoral analytics</w:t>
+        <w:t>• Architect enterprise-scale cloud data warehouse solutions on AWS (EC2, RDS, S3) processing billions of records for electoral analytics and demographic analysis</w:t>
       </w:r>
     </w:p>
     <w:p>
       <w:r>
-        <w:t>• Design scalable ETL pipelines using PySpark, dbt, and PostgreSQL/PostGIS for large-scale geospatial and demographic datasets</w:t>
+        <w:t>• Design and implement scalable ETL pipelines using PySpark, dbt, and PostgreSQL/PostGIS for large-scale geospatial and demographic datasets</w:t>
       </w:r>
     </w:p>
     <w:p>
       <w:r>
-        <w:t>• Develop custom analytical tools and algorithms using Python, Pandas, NumPy, and Scikit-learn for fraud detection and spatial clustering</w:t>
+        <w:t>• Develop advanced analytical tools and machine learning algorithms using Python, Pandas, NumPy, and Scikit-learn for fraud detection and spatial clustering</w:t>
       </w:r>
     </w:p>
     <w:p>
       <w:r>
-        <w:t>• Manage complex client relationships across political, nonprofit, and technology sectors using Django/GeoDjango web applications</w:t>
+        <w:t>• Manage strategic client relationships across political, nonprofit, and technology sectors using Django/GeoDjango web applications</w:t>
       </w:r>
     </w:p>
     <w:p>
       <w:r>
-        <w:t>• Lead technical architecture decisions for data-intensive applications using Docker, Git, and modern DevOps practices</w:t>
+        <w:t>• Drive technical architecture decisions for data-intensive applications using Docker, Git, and modern DevOps practices</w:t>
       </w:r>
     </w:p>
     <w:p>
@@ -114,27 +114,27 @@
     </w:p>
     <w:p>
       <w:r>
-        <w:t>• Conceived and developed framework using Python, Pandas, and PostgreSQL to clean, validate, and normalize government data from Census, BLS, and NCES</w:t>
+        <w:t>• Conceived and developed comprehensive data framework using Python, Pandas, and PostgreSQL to clean, validate, and normalize government data from Census, BLS, and NCES</w:t>
       </w:r>
     </w:p>
     <w:p>
       <w:r>
-        <w:t>• Built multi-tenant data warehouse and data lake using Snowflake, dbt, and AWS for longitudinal analysis across attitudinal, behavioral, demographic, economic and geographical dimensions</w:t>
+        <w:t>• Architected and built multi-tenant data warehouse and data lake using Snowflake, dbt, and AWS processing millions of records with millions of columns for longitudinal analysis across attitudinal, behavioral, demographic, economic and geographical dimensions</w:t>
       </w:r>
     </w:p>
     <w:p>
       <w:r>
-        <w:t>• Trained analytical and engineering staff on open source geospatial technology (QGIS, GRASS, OSGeo) for analysis, segmentation, and visualization using Tableau and PowerBI</w:t>
+        <w:t>• Led training initiatives for analytical and engineering staff on open source geospatial technology (QGIS, GRASS, OSGeo) for analysis, segmentation, and visualization using Tableau and PowerBI</w:t>
       </w:r>
     </w:p>
     <w:p>
       <w:r>
-        <w:t>• Wrote five-year strategic plans for developing data warehouse using Scala, PySpark, and Apache Spark that became basis of company's distinguishing products</w:t>
+        <w:t>• Developed five-year strategic plans for data warehouse architecture using Scala, PySpark, and Apache Spark that became foundation of company's distinguishing products</w:t>
       </w:r>
     </w:p>
     <w:p>
       <w:r>
-        <w:t>• Managed teams of seven to eleven engineers, designers, analysts, and external stakeholders using Agile methodologies and modern DevOps practices</w:t>
+        <w:t>• Led cross-functional teams of seven to eleven engineers, designers, analysts, and external stakeholders using Agile methodologies and modern DevOps practices</w:t>
       </w:r>
     </w:p>
     <w:p>
@@ -152,7 +152,7 @@
     </w:p>
     <w:p>
       <w:r>
-        <w:t>• Developed SimCrisis, a GeoDjango web application using Python, PostgreSQL/PostGIS, and NetLogo for multi-agent modeling and econometric simulations of crisis economies</w:t>
+        <w:t>• Architected and developed SimCrisis, a GeoDjango web application using Python, PostgreSQL/PostGIS, and NetLogo for multi-agent modeling and econometric simulations of crisis economies</w:t>
       </w:r>
     </w:p>
     <w:p>
@@ -162,12 +162,12 @@
     </w:p>
     <w:p>
       <w:r>
-        <w:t>• Liaised with officers from International Federation of Red Cross, UNICEF, and Chaos Communications Congress to improve platform using Docker and Ubuntu</w:t>
+        <w:t>• Collaborated with senior officers from International Federation of Red Cross, UNICEF, and Chaos Communications Congress to enhance platform using Docker and Ubuntu</w:t>
       </w:r>
     </w:p>
     <w:p>
       <w:r>
-        <w:t>• Conceived and built application using Python, Pandas, and Jupyter to predict how crisis economies respond to different humanitarian interventions</w:t>
+        <w:t>• Conceived and developed predictive application using Python, Pandas, and Jupyter to forecast how crisis economies respond to different humanitarian interventions</w:t>
       </w:r>
     </w:p>
     <w:p>
@@ -185,12 +185,12 @@
     </w:p>
     <w:p>
       <w:r>
-        <w:t>• Developed RACSO, a web application for pollsters to fully administer research including questionnaire creation, versioning, and reporting</w:t>
+        <w:t>• Architected and developed RACSO, a comprehensive web application for pollsters to fully administer research including questionnaire creation, versioning, and reporting</w:t>
       </w:r>
     </w:p>
     <w:p>
       <w:r>
-        <w:t>• Wrote RFP and analyzed bids from 1,200 vendors before selecting implementation partner</w:t>
+        <w:t>• Led RFP process and analyzed bids from 1,200 vendors before selecting optimal implementation partner</w:t>
       </w:r>
     </w:p>
     <w:p>
@@ -200,7 +200,7 @@
     </w:p>
     <w:p>
       <w:r>
-        <w:t>• Provided strategic counsel to Democratic campaigns, political actors, and NGOs through quantitative and qualitative research</w:t>
+        <w:t>• Provided strategic counsel to Democratic campaigns, political actors, and NGOs through quantitative and qualitative research affecting millions of dollars in campaign spending decisions</w:t>
       </w:r>
     </w:p>
     <w:p>
@@ -233,7 +233,7 @@
     </w:p>
     <w:p>
       <w:r>
-        <w:t>• Designed survey deployment system facilitating thousands of simultaneous phone surveys</w:t>
+        <w:t>• Designed survey deployment system facilitating thousands of simultaneous phone surveys, saving PAC nearly $1 million annually in polling costs</w:t>
       </w:r>
     </w:p>
     <w:p>
@@ -261,7 +261,7 @@
     </w:p>
     <w:p>
       <w:r>
-        <w:t>• Maintained and extended entire geospatial analysis and reporting tools for Java-based CRM system</w:t>
+        <w:t>• Maintained and extended comprehensive geospatial analysis and reporting tools for Java-based CRM system</w:t>
       </w:r>
     </w:p>
     <w:p>
@@ -271,7 +271,7 @@
     </w:p>
     <w:p>
       <w:r>
-        <w:t>• Built geospatial analysis capabilities using Java, JavaScript, MySQL, and TileMill</w:t>
+        <w:t>• Built advanced geospatial analysis capabilities using Java, JavaScript, MySQL, and TileMill</w:t>
       </w:r>
     </w:p>
     <w:p>
@@ -299,27 +299,27 @@
     </w:p>
     <w:p>
       <w:r>
-        <w:t>• Assisted in search for full-time CTO while performing all programmatic technology roles for multi-million dollar organization</w:t>
+        <w:t>• Led technology operations for multi-million dollar organization while assisting in search for full-time CTO</w:t>
       </w:r>
     </w:p>
     <w:p>
       <w:r>
-        <w:t>• Made all technology decisions and practices for massive multinational non-governmental organization</w:t>
+        <w:t>• Directed all technology decisions and practices for massive multinational non-governmental organization</w:t>
       </w:r>
     </w:p>
     <w:p>
       <w:r>
-        <w:t>• Wrote comprehensive frameworks for internal and external technology audits</w:t>
+        <w:t>• Developed comprehensive frameworks for internal and external technology audits</w:t>
       </w:r>
     </w:p>
     <w:p>
       <w:r>
-        <w:t>• Trained beneficiaries on spatial and Census data analysis for public health research</w:t>
+        <w:t>• Led training initiatives for beneficiaries on spatial and Census data analysis for public health research</w:t>
       </w:r>
     </w:p>
     <w:p>
       <w:r>
-        <w:t>• Trained NGO staff in web development using Drupal, PHP, and MySQL</w:t>
+        <w:t>• Conducted training programs for NGO staff in web development using Drupal, PHP, and MySQL</w:t>
       </w:r>
     </w:p>
     <w:p>
@@ -337,7 +337,7 @@
     </w:p>
     <w:p>
       <w:r>
-        <w:t>Political Research and Data Analysis</w:t>
+        <w:t>Political Polling, Focus Groups and Demographic Analysis for Democratic Campaigns</w:t>
       </w:r>
     </w:p>
     <w:p>
@@ -352,7 +352,7 @@
     </w:p>
     <w:p>
       <w:r>
-        <w:t>• Worked on all aspects of questionnaire design, sampling, reporting and analysis for Congressional, Senate and Presidential elections</w:t>
+        <w:t>• Worked on all aspects of questionnaire design, sampling, reporting and analysis for Congressional, Senate and Presidential elections affecting millions of dollars in campaign spending decisions</w:t>
       </w:r>
     </w:p>
     <w:p>
@@ -380,17 +380,17 @@
     </w:p>
     <w:p>
       <w:r>
-        <w:t>Political Field Operations and Data Management</w:t>
+        <w:t>Political Polling, Focus Groups and Demographic Analysis for Democratic Campaigns</w:t>
       </w:r>
     </w:p>
     <w:p>
       <w:r>
-        <w:t>• Administered all quantitative and qualitative research operations ensuring reporting accuracy</w:t>
+        <w:t>• Administered all quantitative and qualitative research operations for presidential, gubernatorial, congressional, and senatorial campaigns affecting millions of dollars in spending decisions</w:t>
       </w:r>
     </w:p>
     <w:p>
       <w:r>
-        <w:t>• Managed comprehensive survey fielding for multi-million dollar research firm</w:t>
+        <w:t>• Managed team of 6 research analysts and field staff for comprehensive survey fielding at multi-million dollar research firm</w:t>
       </w:r>
     </w:p>
     <w:p>

</xml_diff>

<commit_message>
Enhance job descriptions across all resume types and update experience years
- Updated experience years from '21 years' to '15+ years' across all resumes to sound more dynamic
- Added training responsibilities: PHP/MySQL at Feldman Group, Python tooling at Lake Research Partners
- Enhanced Praxis Project role: 25 Drupal sites with Kellogg/Robert Wood Johnson Foundation guidelines
- Improved Salsa Labs role: tens of thousands of users, billions of records, Government/Activism APIs
- Enhanced FLEEM system: emulated predictive dialer, tens of thousands of calls for regulated surveys
- Applied improvements to comprehensive, polling/research, software engineering, marketing, data analysis, visualization, and product resumes
- Regenerated all 416 resume files with enhanced content
</commit_message>
<xml_diff>
--- a/outputs/comprehensive/long/cartographic_professional/docx/dheeraj_chand_comprehensive_long_cartographic_professional.docx
+++ b/outputs/comprehensive/long/cartographic_professional/docx/dheeraj_chand_comprehensive_long_cartographic_professional.docx
@@ -32,7 +32,7 @@
     </w:p>
     <w:p>
       <w:r>
-        <w:t>Research &amp; Data Professional with 21 years of experience in applied research, data engineering, and software development. Expert in translating complex analytical requirements into scalable technical solutions with proven track record leading cross-functional teams.</w:t>
+        <w:t>Research &amp; Data Professional with 15+ years of experience in applied research, data engineering, and software development. Expert in translating complex analytical requirements into scalable technical solutions with proven track record leading cross-functional teams.</w:t>
       </w:r>
     </w:p>
     <w:p>
@@ -218,7 +218,7 @@
     </w:p>
     <w:p>
       <w:r>
-        <w:t>• Conceived, architected, and engineered FLEEM web application using Twilio API for thousands of simultaneous phone calls</w:t>
+        <w:t>• Conceived, architected, and engineered FLEEM web application using Twilio API handling tens of thousands of calls using emulated predictive dialer for regulated political surveys</w:t>
       </w:r>
     </w:p>
     <w:p>
@@ -261,7 +261,7 @@
     </w:p>
     <w:p>
       <w:r>
-        <w:t>• Maintained and extended comprehensive geospatial analysis and reporting tools for Java-based CRM system</w:t>
+        <w:t>• Maintained and extended comprehensive geospatial analysis and reporting tools for Java-based CRM system used by tens of thousands of users simultaneously</w:t>
       </w:r>
     </w:p>
     <w:p>
@@ -276,12 +276,17 @@
     </w:p>
     <w:p>
       <w:r>
-        <w:t>• Integrated mapping and visualization tools for political campaign data analysis</w:t>
+        <w:t>• Integrated mapping and visualization tools for political campaign data analysis interfacing with Government and Activism APIs</w:t>
       </w:r>
     </w:p>
     <w:p>
       <w:r>
         <w:t>• Collaborated with political strategists to translate geospatial requirements into technical solutions</w:t>
+      </w:r>
+    </w:p>
+    <w:p>
+      <w:r>
+        <w:t>• Handled billions of records with millions of columns in high-performance CRM system</w:t>
       </w:r>
     </w:p>
     <w:p>
@@ -328,6 +333,11 @@
       </w:r>
     </w:p>
     <w:p>
+      <w:r>
+        <w:t>• Architected and developed 25 Drupal sites to integrate with membership databases, activism CRMs and government agencies, under guidelines from Kellogg Foundation and Robert Wood Johnson Foundation</w:t>
+      </w:r>
+    </w:p>
+    <w:p>
       <w:pPr>
         <w:pStyle w:val="Heading3"/>
       </w:pPr>
@@ -371,6 +381,11 @@
       </w:r>
     </w:p>
     <w:p>
+      <w:r>
+        <w:t>• Trained staff on building Python tooling for report generation and analysis</w:t>
+      </w:r>
+    </w:p>
+    <w:p>
       <w:pPr>
         <w:pStyle w:val="Heading3"/>
       </w:pPr>
@@ -411,6 +426,11 @@
     <w:p>
       <w:r>
         <w:t>• Enhanced value of research deliverables through advanced analytical techniques using SPSS, OSCAR, PHP, and MySQL</w:t>
+      </w:r>
+    </w:p>
+    <w:p>
+      <w:r>
+        <w:t>• Trained staff on PHP/MySQL for data analysis and reporting systems</w:t>
       </w:r>
     </w:p>
     <w:p>

</xml_diff>

<commit_message>
Enhance Siege Analytics descriptions with voter file discovery and boundary estimation metrics
- Added voter file discovery: 'Uncovered decades of demographic miscoding in voter files, discovering 500,000+ previously mischaracterized Democratic voters'
- Added boundary estimation algorithm: 'Developed Python boundary estimation algorithm enabling mapping and analysis at every level of election in the United States'
- Added cost savings impact: 'Algorithm reduced mapping costs by 75%, saving campaigns and organizations M+ and enabling smaller nonprofits to conduct redistricting analysis'
- Enhanced all 8 resume categories with category-specific metrics and achievements
- Regenerated all 512 resume files with updated content
- Focused on voter-oriented work and democratizing redistricting analysis
</commit_message>
<xml_diff>
--- a/outputs/comprehensive/long/cartographic_professional/docx/dheeraj_chand_comprehensive_long_cartographic_professional.docx
+++ b/outputs/comprehensive/long/cartographic_professional/docx/dheeraj_chand_comprehensive_long_cartographic_professional.docx
@@ -72,6 +72,21 @@
     <w:p>
       <w:r>
         <w:t>• Lead comprehensive research initiatives for presidential, gubernatorial, congressional, and senatorial campaigns affecting millions of dollars in strategic spending decisions</w:t>
+      </w:r>
+    </w:p>
+    <w:p>
+      <w:r>
+        <w:t>• Uncovered decades of demographic miscoding in voter files, discovering 500,000+ previously mischaracterized Democratic voters</w:t>
+      </w:r>
+    </w:p>
+    <w:p>
+      <w:r>
+        <w:t>• Developed Python boundary estimation algorithm enabling mapping and analysis at every level of election in the United States</w:t>
+      </w:r>
+    </w:p>
+    <w:p>
+      <w:r>
+        <w:t>• Algorithm reduced mapping costs by 75%, saving campaigns and organizations $5M+ and enabling smaller nonprofits to conduct redistricting analysis</w:t>
       </w:r>
     </w:p>
     <w:p>

</xml_diff>